<commit_message>
Version2.1 de la génération de lettre de refus
</commit_message>
<xml_diff>
--- a/lettres/models/Ltrre refus_PST.docx
+++ b/lettres/models/Ltrre refus_PST.docx
@@ -22,10 +22,10 @@
           <wp:anchor allowOverlap="1" behindDoc="0" distB="0" distL="0" distR="0" distT="0" layoutInCell="1" locked="0" relativeHeight="0" simplePos="0">
             <wp:simplePos x="0" y="0"/>
             <wp:positionH relativeFrom="character">
-              <wp:posOffset>528955</wp:posOffset>
+              <wp:posOffset>889000</wp:posOffset>
             </wp:positionH>
             <wp:positionV relativeFrom="line">
-              <wp:posOffset>139065</wp:posOffset>
+              <wp:posOffset>-139065</wp:posOffset>
             </wp:positionV>
             <wp:extent cx="1227455" cy="1019175"/>
             <wp:effectExtent b="0" l="0" r="0" t="0"/>
@@ -114,7 +114,7 @@
       <w:pPr>
         <w:pStyle w:val="style0"/>
         <w:tabs>
-          <w:tab w:leader="none" w:pos="3826" w:val="left"/>
+          <w:tab w:leader="none" w:pos="3542" w:val="left"/>
         </w:tabs>
         <w:ind w:hanging="0" w:left="-284" w:right="0"/>
       </w:pPr>
@@ -135,7 +135,7 @@
       <w:pPr>
         <w:pStyle w:val="style0"/>
         <w:tabs>
-          <w:tab w:leader="none" w:pos="4110" w:val="left"/>
+          <w:tab w:leader="none" w:pos="3826" w:val="left"/>
         </w:tabs>
         <w:spacing w:after="120" w:before="240"/>
         <w:ind w:hanging="0" w:left="-284" w:right="0"/>
@@ -145,22 +145,14 @@
         <w:rPr/>
         <w:tab/>
         <w:tab/>
-        <w:t xml:space="preserve">        $civ</w:t>
-      </w:r>
-      <w:r>
-        <w:rPr/>
-        <w:t>i</w:t>
-      </w:r>
-      <w:r>
-        <w:rPr/>
-        <w:t>lite $nom $prenom</w:t>
+        <w:t xml:space="preserve">        $civilite $nom $prenom</w:t>
       </w:r>
     </w:p>
     <w:p>
       <w:pPr>
         <w:pStyle w:val="style0"/>
         <w:tabs>
-          <w:tab w:leader="none" w:pos="6663" w:val="left"/>
+          <w:tab w:leader="none" w:pos="7230" w:val="left"/>
         </w:tabs>
         <w:ind w:hanging="0" w:left="567" w:right="0"/>
       </w:pPr>
@@ -174,7 +166,7 @@
       <w:pPr>
         <w:pStyle w:val="style0"/>
         <w:tabs>
-          <w:tab w:leader="none" w:pos="6663" w:val="left"/>
+          <w:tab w:leader="none" w:pos="7230" w:val="left"/>
         </w:tabs>
         <w:ind w:hanging="0" w:left="567" w:right="0"/>
       </w:pPr>
@@ -187,7 +179,7 @@
       <w:pPr>
         <w:pStyle w:val="style0"/>
         <w:tabs>
-          <w:tab w:leader="none" w:pos="6663" w:val="left"/>
+          <w:tab w:leader="none" w:pos="7230" w:val="left"/>
         </w:tabs>
         <w:ind w:hanging="0" w:left="567" w:right="0"/>
       </w:pPr>
@@ -232,15 +224,7 @@
       </w:pPr>
       <w:r>
         <w:rPr/>
-        <w:t xml:space="preserve">Suite à l'examen de votre dossier de </w:t>
-      </w:r>
-      <w:r>
-        <w:rPr/>
-        <w:t>candidature</w:t>
-      </w:r>
-      <w:r>
-        <w:rPr/>
-        <w:t>, le $dateCommission</w:t>
+        <w:t>Suite à l'examen de votre dossier de candidature, le $Commission</w:t>
       </w:r>
     </w:p>
     <w:p>
@@ -513,7 +497,7 @@
       <w:pgNumType w:fmt="decimal"/>
       <w:formProt w:val="false"/>
       <w:textDirection w:val="lrTb"/>
-      <w:docGrid w:charSpace="24576" w:linePitch="360" w:type="default"/>
+      <w:docGrid w:charSpace="32768" w:linePitch="360" w:type="default"/>
     </w:sectPr>
   </w:body>
 </w:document>
@@ -525,8 +509,8 @@
     <w:pPr>
       <w:pStyle w:val="style0"/>
       <w:tabs>
-        <w:tab w:leader="none" w:pos="8790" w:val="center"/>
-        <w:tab w:leader="none" w:pos="13326" w:val="right"/>
+        <w:tab w:leader="none" w:pos="10208" w:val="center"/>
+        <w:tab w:leader="none" w:pos="14744" w:val="right"/>
       </w:tabs>
       <w:spacing w:after="0" w:before="0"/>
       <w:contextualSpacing w:val="false"/>
@@ -814,8 +798,8 @@
     <w:pPr>
       <w:suppressLineNumbers/>
       <w:tabs>
-        <w:tab w:leader="none" w:pos="8790" w:val="center"/>
-        <w:tab w:leader="none" w:pos="13326" w:val="right"/>
+        <w:tab w:leader="none" w:pos="10208" w:val="center"/>
+        <w:tab w:leader="none" w:pos="14744" w:val="right"/>
       </w:tabs>
       <w:spacing w:after="0" w:before="0"/>
       <w:contextualSpacing w:val="false"/>
@@ -829,8 +813,8 @@
     <w:pPr>
       <w:suppressLineNumbers/>
       <w:tabs>
-        <w:tab w:leader="none" w:pos="8790" w:val="center"/>
-        <w:tab w:leader="none" w:pos="13326" w:val="right"/>
+        <w:tab w:leader="none" w:pos="10208" w:val="center"/>
+        <w:tab w:leader="none" w:pos="14744" w:val="right"/>
       </w:tabs>
       <w:spacing w:after="0" w:before="0"/>
       <w:contextualSpacing w:val="false"/>

</xml_diff>